<commit_message>
Added Updated Project Schedule
</commit_message>
<xml_diff>
--- a/Management/Plan/p06_SoftwareProcessSelectionandProjectPlan.docx
+++ b/Management/Plan/p06_SoftwareProcessSelectionandProjectPlan.docx
@@ -1785,33 +1785,45 @@
         <w:ind w:left="1203"/>
       </w:pPr>
       <w:r>
-        <w:rPr>
-          <w:noProof/>
-        </w:rPr>
         <w:drawing>
-          <wp:anchor distT="114300" distB="114300" distL="114300" distR="114300" simplePos="0" relativeHeight="251658240" behindDoc="0" locked="0" layoutInCell="1" hidden="0" allowOverlap="1" wp14:anchorId="42B36A9F" wp14:editId="780E390A">
+          <wp:anchor distT="0" distB="0" distL="114300" distR="114300" simplePos="0" relativeHeight="251658240" behindDoc="1" locked="0" layoutInCell="1" allowOverlap="1" wp14:anchorId="4012107E" wp14:editId="1A2B2BBD">
             <wp:simplePos x="0" y="0"/>
             <wp:positionH relativeFrom="column">
-              <wp:posOffset>-542924</wp:posOffset>
+              <wp:posOffset>-228600</wp:posOffset>
             </wp:positionH>
             <wp:positionV relativeFrom="paragraph">
-              <wp:posOffset>361950</wp:posOffset>
+              <wp:posOffset>321945</wp:posOffset>
             </wp:positionV>
-            <wp:extent cx="7228010" cy="3654049"/>
+            <wp:extent cx="6468110" cy="3355340"/>
             <wp:effectExtent l="0" t="0" r="0" b="0"/>
-            <wp:wrapSquare wrapText="bothSides" distT="114300" distB="114300" distL="114300" distR="114300"/>
-            <wp:docPr id="21" name="image17.png"/>
-            <wp:cNvGraphicFramePr/>
+            <wp:wrapTight wrapText="bothSides">
+              <wp:wrapPolygon edited="0">
+                <wp:start x="0" y="0"/>
+                <wp:lineTo x="0" y="21502"/>
+                <wp:lineTo x="21545" y="21502"/>
+                <wp:lineTo x="21545" y="0"/>
+                <wp:lineTo x="0" y="0"/>
+              </wp:wrapPolygon>
+            </wp:wrapTight>
+            <wp:docPr id="419454297" name="Picture 1"/>
+            <wp:cNvGraphicFramePr>
+              <a:graphicFrameLocks xmlns:a="http://schemas.openxmlformats.org/drawingml/2006/main" noChangeAspect="1"/>
+            </wp:cNvGraphicFramePr>
             <a:graphic xmlns:a="http://schemas.openxmlformats.org/drawingml/2006/main">
               <a:graphicData uri="http://schemas.openxmlformats.org/drawingml/2006/picture">
                 <pic:pic xmlns:pic="http://schemas.openxmlformats.org/drawingml/2006/picture">
                   <pic:nvPicPr>
-                    <pic:cNvPr id="0" name="image17.png"/>
-                    <pic:cNvPicPr preferRelativeResize="0"/>
+                    <pic:cNvPr id="419454297" name=""/>
+                    <pic:cNvPicPr/>
                   </pic:nvPicPr>
                   <pic:blipFill>
-                    <a:blip r:embed="rId12"/>
-                    <a:srcRect/>
+                    <a:blip r:embed="rId12" cstate="print">
+                      <a:extLst>
+                        <a:ext uri="{28A0092B-C50C-407E-A947-70E740481C1C}">
+                          <a14:useLocalDpi xmlns:a14="http://schemas.microsoft.com/office/drawing/2010/main" val="0"/>
+                        </a:ext>
+                      </a:extLst>
+                    </a:blip>
                     <a:stretch>
                       <a:fillRect/>
                     </a:stretch>
@@ -1819,16 +1831,21 @@
                   <pic:spPr>
                     <a:xfrm>
                       <a:off x="0" y="0"/>
-                      <a:ext cx="7228010" cy="3654049"/>
+                      <a:ext cx="6468110" cy="3355340"/>
                     </a:xfrm>
                     <a:prstGeom prst="rect">
                       <a:avLst/>
                     </a:prstGeom>
-                    <a:ln/>
                   </pic:spPr>
                 </pic:pic>
               </a:graphicData>
             </a:graphic>
+            <wp14:sizeRelH relativeFrom="page">
+              <wp14:pctWidth>0</wp14:pctWidth>
+            </wp14:sizeRelH>
+            <wp14:sizeRelV relativeFrom="page">
+              <wp14:pctHeight>0</wp14:pctHeight>
+            </wp14:sizeRelV>
           </wp:anchor>
         </w:drawing>
       </w:r>
@@ -1939,7 +1956,6 @@
       <w:bookmarkStart w:id="3" w:name="_281zdb4n2jqw" w:colFirst="0" w:colLast="0"/>
       <w:bookmarkEnd w:id="3"/>
       <w:r>
-        <w:lastRenderedPageBreak/>
         <w:t>4.</w:t>
       </w:r>
       <w:r>
@@ -2807,6 +2823,7 @@
         <w:rPr>
           <w:b/>
         </w:rPr>
+        <w:lastRenderedPageBreak/>
         <w:t>SDK</w:t>
       </w:r>
     </w:p>
@@ -3080,18 +3097,18 @@
         <w:rPr>
           <w:b/>
         </w:rPr>
+        <w:t>Server</w:t>
+      </w:r>
+    </w:p>
+    <w:p>
+      <w:pPr>
+        <w:ind w:left="720"/>
+      </w:pPr>
+      <w:r>
+        <w:rPr>
+          <w:noProof/>
+        </w:rPr>
         <w:lastRenderedPageBreak/>
-        <w:t>Server</w:t>
-      </w:r>
-    </w:p>
-    <w:p>
-      <w:pPr>
-        <w:ind w:left="720"/>
-      </w:pPr>
-      <w:r>
-        <w:rPr>
-          <w:noProof/>
-        </w:rPr>
         <w:drawing>
           <wp:inline distT="114300" distB="114300" distL="114300" distR="114300" wp14:anchorId="6A539368" wp14:editId="234AEB3A">
             <wp:extent cx="2800350" cy="2800350"/>
@@ -3332,7 +3349,6 @@
           <w:sz w:val="28"/>
           <w:szCs w:val="28"/>
         </w:rPr>
-        <w:lastRenderedPageBreak/>
         <w:t>Ahmed Mozammil Iqbal Environments:</w:t>
       </w:r>
     </w:p>

</xml_diff>